<commit_message>
Edited the final doc
</commit_message>
<xml_diff>
--- a/Documents/Bus Detection Project Presentation.docx
+++ b/Documents/Bus Detection Project Presentation.docx
@@ -1,6 +1,6 @@
 
 <file path=word/document.xml><?xml version="1.0" encoding="utf-8"?>
-<w:document xmlns:wpc="http://schemas.microsoft.com/office/word/2010/wordprocessingCanvas" xmlns:mc="http://schemas.openxmlformats.org/markup-compatibility/2006" xmlns:o="urn:schemas-microsoft-com:office:office" xmlns:r="http://schemas.openxmlformats.org/officeDocument/2006/relationships" xmlns:m="http://schemas.openxmlformats.org/officeDocument/2006/math" xmlns:v="urn:schemas-microsoft-com:vml" xmlns:wp14="http://schemas.microsoft.com/office/word/2010/wordprocessingDrawing" xmlns:wp="http://schemas.openxmlformats.org/drawingml/2006/wordprocessingDrawing" xmlns:w10="urn:schemas-microsoft-com:office:word" xmlns:w="http://schemas.openxmlformats.org/wordprocessingml/2006/main" xmlns:w14="http://schemas.microsoft.com/office/word/2010/wordml" xmlns:w15="http://schemas.microsoft.com/office/word/2012/wordml" xmlns:wpg="http://schemas.microsoft.com/office/word/2010/wordprocessingGroup" xmlns:wpi="http://schemas.microsoft.com/office/word/2010/wordprocessingInk" xmlns:wne="http://schemas.microsoft.com/office/word/2006/wordml" xmlns:wps="http://schemas.microsoft.com/office/word/2010/wordprocessingShape" mc:Ignorable="w14 w15 wp14">
+<w:document xmlns:wpc="http://schemas.microsoft.com/office/word/2010/wordprocessingCanvas" xmlns:mo="http://schemas.microsoft.com/office/mac/office/2008/main" xmlns:mc="http://schemas.openxmlformats.org/markup-compatibility/2006" xmlns:mv="urn:schemas-microsoft-com:mac:vml" xmlns:o="urn:schemas-microsoft-com:office:office" xmlns:r="http://schemas.openxmlformats.org/officeDocument/2006/relationships" xmlns:m="http://schemas.openxmlformats.org/officeDocument/2006/math" xmlns:v="urn:schemas-microsoft-com:vml" xmlns:wp14="http://schemas.microsoft.com/office/word/2010/wordprocessingDrawing" xmlns:wp="http://schemas.openxmlformats.org/drawingml/2006/wordprocessingDrawing" xmlns:w10="urn:schemas-microsoft-com:office:word" xmlns:w="http://schemas.openxmlformats.org/wordprocessingml/2006/main" xmlns:w14="http://schemas.microsoft.com/office/word/2010/wordml" xmlns:w15="http://schemas.microsoft.com/office/word/2012/wordml" xmlns:wpg="http://schemas.microsoft.com/office/word/2010/wordprocessingGroup" xmlns:wpi="http://schemas.microsoft.com/office/word/2010/wordprocessingInk" xmlns:wne="http://schemas.microsoft.com/office/word/2006/wordml" xmlns:wps="http://schemas.microsoft.com/office/word/2010/wordprocessingShape" mc:Ignorable="w14 w15 wp14">
   <w:body>
     <w:p>
       <w:pPr>
@@ -61,8 +61,6 @@
         </w:rPr>
         <w:t>305052920</w:t>
       </w:r>
-      <w:bookmarkStart w:id="0" w:name="_GoBack"/>
-      <w:bookmarkEnd w:id="0"/>
       <w:r>
         <w:rPr>
           <w:rFonts w:asciiTheme="minorHAnsi" w:hAnsiTheme="minorHAnsi" w:cstheme="minorHAnsi"/>
@@ -112,39 +110,43 @@
         <w:t>Introduction</w:t>
       </w:r>
     </w:p>
+    <w:p>
+      <w:r>
+        <w:t xml:space="preserve">The given problem at the project that we were ask to solve </w:t>
+      </w:r>
+      <w:r>
+        <w:t xml:space="preserve">was buses detection and classification between </w:t>
+      </w:r>
+      <w:r>
+        <w:t>6</w:t>
+      </w:r>
+      <w:r>
+        <w:t xml:space="preserve"> classes, in addition to match a bounding box (BBOX) for each bus detection in the origi</w:t>
+      </w:r>
+      <w:bookmarkStart w:id="0" w:name="_GoBack"/>
+      <w:bookmarkEnd w:id="0"/>
+      <w:r>
+        <w:t xml:space="preserve">nal input image space. We were supplied with 60 train images with at least one bus (could had more than one bus), which we separated to </w:t>
+      </w:r>
+      <w:r>
+        <w:t>three sets: train, evaluation and test</w:t>
+      </w:r>
+      <w:r>
+        <w:t>.</w:t>
+      </w:r>
+    </w:p>
+    <w:p>
+      <w:r>
+        <w:t>When we first approached the problem, we decided to start with a basic model of a known state-of-the-art neural network, perform transfer learning on the pre-trained model and fine tune the network’s weights by further training of the network with our data base.</w:t>
+      </w:r>
+    </w:p>
+    <w:p>
+      <w:r>
+        <w:t>We thought that the right choice is to start implementing the R-CNN model with VGG-16 as its base network. Then, if the results will not satisfy us we can try to improve the model to the known advanced methods of R-CNN, Fast R-CNN and Faster R-CNN.</w:t>
+      </w:r>
+    </w:p>
     <w:p/>
     <w:p>
-      <w:r>
-        <w:t xml:space="preserve">The given problem at the project that we were ask to solve </w:t>
-      </w:r>
-      <w:r>
-        <w:t xml:space="preserve">was buses detection and classification between </w:t>
-      </w:r>
-      <w:r>
-        <w:t>6</w:t>
-      </w:r>
-      <w:r>
-        <w:t xml:space="preserve"> classes, in addition to match a bounding box (BBOX) for each bus detection in the original input image space. We were supplied with 60 train images with at least one bus (could had more than one bus), which we separated to </w:t>
-      </w:r>
-      <w:r>
-        <w:t>three sets: train, evaluation and test</w:t>
-      </w:r>
-      <w:r>
-        <w:t>.</w:t>
-      </w:r>
-    </w:p>
-    <w:p>
-      <w:r>
-        <w:t>When we first approached the problem, we decided to start with a basic model of a known state-of-the-art neural network, perform transfer learning on the pre-trained model and fine tune the network’s weights by further training of the network with our data base.</w:t>
-      </w:r>
-    </w:p>
-    <w:p>
-      <w:r>
-        <w:t>We thought that the right choice is to start implementing the R-CNN model with VGG-16 as its base network. Then, if the results will not satisfy us we can try to improve the model to the known advanced methods of R-CNN, Fast R-CNN and Faster R-CNN.</w:t>
-      </w:r>
-    </w:p>
-    <w:p/>
-    <w:p>
       <w:pPr>
         <w:pStyle w:val="Heading1"/>
       </w:pPr>
@@ -152,7 +154,6 @@
         <w:t>R-CNN</w:t>
       </w:r>
     </w:p>
-    <w:p/>
     <w:p>
       <w:r>
         <w:t>To understand better how the R-CNN model works we present in Figure 1 its stages:</w:t>
@@ -167,118 +168,10 @@
           <w:noProof/>
         </w:rPr>
         <w:drawing>
-          <wp:inline distT="0" distB="0" distL="0" distR="0" wp14:anchorId="3B4C8BDB" wp14:editId="029E33FE">
+          <wp:inline distT="0" distB="0" distL="0" distR="0" wp14:anchorId="44F9324A" wp14:editId="270B1C13">
             <wp:extent cx="4515041" cy="1651246"/>
             <wp:effectExtent l="0" t="0" r="0" b="6350"/>
             <wp:docPr id="5" name="Picture 5"/>
-            <wp:cNvGraphicFramePr>
-              <a:graphicFrameLocks xmlns:a="http://schemas.openxmlformats.org/drawingml/2006/main" noChangeAspect="1"/>
-            </wp:cNvGraphicFramePr>
-            <a:graphic xmlns:a="http://schemas.openxmlformats.org/drawingml/2006/main">
-              <a:graphicData uri="http://schemas.openxmlformats.org/drawingml/2006/picture">
-                <pic:pic xmlns:pic="http://schemas.openxmlformats.org/drawingml/2006/picture">
-                  <pic:nvPicPr>
-                    <pic:cNvPr id="1" name=""/>
-                    <pic:cNvPicPr/>
-                  </pic:nvPicPr>
-                  <pic:blipFill>
-                    <a:blip r:embed="rId4"/>
-                    <a:stretch>
-                      <a:fillRect/>
-                    </a:stretch>
-                  </pic:blipFill>
-                  <pic:spPr>
-                    <a:xfrm>
-                      <a:off x="0" y="0"/>
-                      <a:ext cx="4590550" cy="1678861"/>
-                    </a:xfrm>
-                    <a:prstGeom prst="rect">
-                      <a:avLst/>
-                    </a:prstGeom>
-                  </pic:spPr>
-                </pic:pic>
-              </a:graphicData>
-            </a:graphic>
-          </wp:inline>
-        </w:drawing>
-      </w:r>
-    </w:p>
-    <w:p>
-      <w:pPr>
-        <w:jc w:val="center"/>
-      </w:pPr>
-      <w:r>
-        <w:t xml:space="preserve">Figure </w:t>
-      </w:r>
-      <w:fldSimple w:instr=" SEQ  Fig \* MERGEFORMAT ">
-        <w:r>
-          <w:rPr>
-            <w:noProof/>
-          </w:rPr>
-          <w:t>1</w:t>
-        </w:r>
-      </w:fldSimple>
-      <w:r>
-        <w:t>: R-CNN stages.</w:t>
-      </w:r>
-    </w:p>
-    <w:p>
-      <w:r>
-        <w:t>We can see that for each input image we perform a selective search in order to extract region proposals (thousands per each image)</w:t>
-      </w:r>
-      <w:r>
-        <w:t xml:space="preserve"> with a condition of IOU&gt;0.5 to be labeled as true</w:t>
-      </w:r>
-      <w:r>
-        <w:t xml:space="preserve">, than we inject each region proposal to a pre-trained VGG-16 network and changed it by </w:t>
-      </w:r>
-      <w:r>
-        <w:t>truncating</w:t>
-      </w:r>
-      <w:r>
-        <w:t xml:space="preserve"> the classification layers and add new of our own to achieve a new output layer built of 2 heads, one for classification with two outputs (bus or not)* and BBOX regression with 4 outputs (four transformations of the top-left-</w:t>
-      </w:r>
-      <w:proofErr w:type="spellStart"/>
-      <w:r>
-        <w:t>x,top</w:t>
-      </w:r>
-      <w:proofErr w:type="spellEnd"/>
-      <w:r>
-        <w:t>-left-</w:t>
-      </w:r>
-      <w:proofErr w:type="spellStart"/>
-      <w:r>
-        <w:t>y,width</w:t>
-      </w:r>
-      <w:proofErr w:type="spellEnd"/>
-      <w:r>
-        <w:t xml:space="preserve"> and height) reaching a total of 6 outputs.</w:t>
-      </w:r>
-    </w:p>
-    <w:p>
-      <w:r>
-        <w:t>*At that stage we have decided to do the classification by colors after the networks prediction if there is a bus or not.</w:t>
-      </w:r>
-    </w:p>
-    <w:p>
-      <w:r>
-        <w:lastRenderedPageBreak/>
-        <w:t>In Figure 2 we present the R-CNN outputs method for each region proposal:</w:t>
-      </w:r>
-    </w:p>
-    <w:p>
-      <w:pPr>
-        <w:jc w:val="center"/>
-      </w:pPr>
-      <w:r>
-        <w:rPr>
-          <w:noProof/>
-        </w:rPr>
-        <w:drawing>
-          <wp:inline distT="0" distB="0" distL="0" distR="0" wp14:anchorId="5523833E" wp14:editId="4E6EB2D2">
-            <wp:extent cx="2174468" cy="1959411"/>
-            <wp:effectExtent l="0" t="0" r="0" b="3175"/>
-            <wp:docPr id="6" name="Picture 6"/>
             <wp:cNvGraphicFramePr>
               <a:graphicFrameLocks xmlns:a="http://schemas.openxmlformats.org/drawingml/2006/main" noChangeAspect="1"/>
             </wp:cNvGraphicFramePr>
@@ -298,7 +191,7 @@
                   <pic:spPr>
                     <a:xfrm>
                       <a:off x="0" y="0"/>
-                      <a:ext cx="2191242" cy="1974526"/>
+                      <a:ext cx="4590550" cy="1678861"/>
                     </a:xfrm>
                     <a:prstGeom prst="rect">
                       <a:avLst/>
@@ -318,119 +211,180 @@
       <w:r>
         <w:t xml:space="preserve">Figure </w:t>
       </w:r>
-      <w:fldSimple w:instr=" SEQ Fig \* MERGEFORMAT ">
-        <w:r>
-          <w:rPr>
-            <w:noProof/>
-          </w:rPr>
-          <w:t>2</w:t>
-        </w:r>
-      </w:fldSimple>
-      <w:r>
-        <w:t>: R-CNN classification (SVMs) and BBOX regression outputs for a proposed region input.</w:t>
+      <w:r>
+        <w:fldChar w:fldCharType="begin"/>
+      </w:r>
+      <w:r>
+        <w:instrText xml:space="preserve"> SEQ  Fig \* MERGEFORMAT </w:instrText>
+      </w:r>
+      <w:r>
+        <w:fldChar w:fldCharType="separate"/>
+      </w:r>
+      <w:r>
+        <w:rPr>
+          <w:noProof/>
+        </w:rPr>
+        <w:t>1</w:t>
+      </w:r>
+      <w:r>
+        <w:rPr>
+          <w:noProof/>
+        </w:rPr>
+        <w:fldChar w:fldCharType="end"/>
+      </w:r>
+      <w:r>
+        <w:t>: R-CNN stages.</w:t>
+      </w:r>
+    </w:p>
+    <w:p>
+      <w:r>
+        <w:t>For each input image we extracted regions of interest using</w:t>
+      </w:r>
+      <w:r>
+        <w:t xml:space="preserve"> selective search </w:t>
+      </w:r>
+      <w:r>
+        <w:t>algorithm</w:t>
+      </w:r>
+      <w:r>
+        <w:t xml:space="preserve"> (thousands per each image)</w:t>
+      </w:r>
+      <w:r>
+        <w:t>. We conditioned</w:t>
+      </w:r>
+      <w:r>
+        <w:t xml:space="preserve"> </w:t>
+      </w:r>
+      <w:r>
+        <w:t xml:space="preserve">with </w:t>
+      </w:r>
+      <w:r>
+        <w:t xml:space="preserve">regions of interest </w:t>
+      </w:r>
+      <w:r>
+        <w:t>with</w:t>
+      </w:r>
+      <w:r>
+        <w:t xml:space="preserve"> IOU</w:t>
+      </w:r>
+      <w:r>
+        <w:t xml:space="preserve"> higher than </w:t>
+      </w:r>
+      <w:r>
+        <w:t xml:space="preserve">0.5 </w:t>
+      </w:r>
+      <w:r>
+        <w:t xml:space="preserve">with ground true labeling </w:t>
+      </w:r>
+      <w:r>
+        <w:t>to be labeled as true</w:t>
+      </w:r>
+      <w:r>
+        <w:t>.</w:t>
+      </w:r>
+      <w:r>
+        <w:t xml:space="preserve"> </w:t>
+      </w:r>
+      <w:r>
+        <w:t>The</w:t>
+      </w:r>
+      <w:r>
+        <w:t xml:space="preserve">n we </w:t>
+      </w:r>
+      <w:r>
+        <w:t xml:space="preserve">warp and </w:t>
+      </w:r>
+      <w:r>
+        <w:t xml:space="preserve">inject each region proposal to a pre-trained VGG-16 network </w:t>
+      </w:r>
+      <w:r>
+        <w:t>with two new heads. O</w:t>
+      </w:r>
+      <w:r>
+        <w:t>ne</w:t>
+      </w:r>
+      <w:r>
+        <w:t xml:space="preserve"> head</w:t>
+      </w:r>
+      <w:r>
+        <w:t xml:space="preserve"> for classification with two outputs (bus or </w:t>
+      </w:r>
+      <w:r>
+        <w:t>backroad</w:t>
+      </w:r>
+      <w:r>
+        <w:t>) and</w:t>
+      </w:r>
+      <w:r>
+        <w:t xml:space="preserve"> a head for bounding box</w:t>
+      </w:r>
+      <w:r>
+        <w:t xml:space="preserve"> regression with 4 outputs (four transformations of the top-left-x,</w:t>
+      </w:r>
+      <w:r>
+        <w:t xml:space="preserve"> </w:t>
+      </w:r>
+      <w:r>
+        <w:t>top-left-y,</w:t>
+      </w:r>
+      <w:r>
+        <w:t xml:space="preserve"> </w:t>
+      </w:r>
+      <w:r>
+        <w:t>width and height).</w:t>
+      </w:r>
+      <w:r>
+        <w:t xml:space="preserve"> The positive region of interest </w:t>
+      </w:r>
+      <w:proofErr w:type="gramStart"/>
+      <w:r>
+        <w:t>are</w:t>
+      </w:r>
+      <w:proofErr w:type="gramEnd"/>
+      <w:r>
+        <w:t xml:space="preserve"> inserted into a </w:t>
+      </w:r>
+      <w:r>
+        <w:t>non-maximum suppression block</w:t>
+      </w:r>
+      <w:r>
+        <w:t xml:space="preserve"> to extract the final predictions.</w:t>
+      </w:r>
+    </w:p>
+    <w:p>
+      <w:r>
+        <w:t>We also</w:t>
+      </w:r>
+      <w:r>
+        <w:t xml:space="preserve"> decided to </w:t>
+      </w:r>
+      <w:r>
+        <w:t xml:space="preserve">simplify the classification task into binary classification and deal with the color classification </w:t>
+      </w:r>
+      <w:r>
+        <w:t>in a different manner</w:t>
+      </w:r>
+      <w:r>
+        <w:t xml:space="preserve">. </w:t>
+      </w:r>
+      <w:r>
+        <w:t>In Figure 2 we present the R-CNN outputs method for each region proposal:</w:t>
       </w:r>
     </w:p>
     <w:p>
       <w:pPr>
         <w:jc w:val="center"/>
       </w:pPr>
-    </w:p>
-    <w:p>
-      <w:pPr>
-        <w:pStyle w:val="Heading1"/>
-      </w:pPr>
-      <w:r>
-        <w:t>Training R-CNN</w:t>
-      </w:r>
-    </w:p>
-    <w:p/>
-    <w:p>
-      <w:r>
-        <w:t>The training level fine tune was operated only on the new classification layers, we froze the learning for the rest of the model, taking in consideration that our data set is not large and we cannot fine tune the whole network.</w:t>
-      </w:r>
-    </w:p>
-    <w:p>
-      <w:r>
-        <w:t>When we started training the R-CNN model we have encountered a few difficulties. The first and the major one was that we did not get good results and the training was not working perfectly. Other difficulties were that we don’t have enough data to train the model to the desired state (tried unsuccessfully to solve this problem with augmentation on the train set), the region proposals extraction level was too slow and used a lot of memory.</w:t>
-      </w:r>
-    </w:p>
-    <w:p>
-      <w:r>
-        <w:t xml:space="preserve">At the evaluation level we used the fast region selection mode of the region proposal block, the network made predictions and after we used non-maximum suppression to predict only the predictions with the highest confidence. One image evaluation took approximately 6 minutes on regular CPU which in our opinion, that is far too slow then what our goal is. </w:t>
-      </w:r>
-    </w:p>
-    <w:p/>
-    <w:p>
-      <w:pPr>
-        <w:pStyle w:val="Heading1"/>
-      </w:pPr>
-      <w:r>
-        <w:t>Nest Step</w:t>
-      </w:r>
-    </w:p>
-    <w:p/>
-    <w:p>
-      <w:r>
-        <w:t>At this point we chose not to proceed with the current model and there were a few options ahead of us such as improve the model to fast/faster R-CNN, use a different model (e.g. YOLO, SSD etc.) or perform classic computer vision methods (without a network). We noticed that improving to one of the advanced R-CNN model will require the same work frame as switching the model and finally we have decided to implement a new model based on a pre-trained SSD (Single Shot MultiBox Detection) network.</w:t>
-      </w:r>
-    </w:p>
-    <w:p/>
-    <w:p>
-      <w:pPr>
-        <w:pStyle w:val="Heading1"/>
-      </w:pPr>
-      <w:r>
+      <w:r>
+        <w:rPr>
+          <w:noProof/>
+        </w:rPr>
         <w:lastRenderedPageBreak/>
-        <w:t>SSD</w:t>
-      </w:r>
-    </w:p>
-    <w:p/>
-    <w:p>
-      <w:r>
-        <w:t>The SSD approach is based on a feed-forward convolutional network that produces a fixed-size collection of bounding boxes and scores for the presence of object class instances in those boxes, followed by a non-maximum suppression step to produce the final detections. The early network layers are based on a standard architecture</w:t>
-      </w:r>
-      <w:r>
-        <w:t xml:space="preserve"> of VGG-16</w:t>
-      </w:r>
-      <w:r>
-        <w:t xml:space="preserve"> used for high quality image classification (truncated before any classification layers), which we will call the base network.</w:t>
-      </w:r>
-    </w:p>
-    <w:p>
-      <w:r>
-        <w:t>The SSD architecture combines predictions from feature maps of various resolutions to achieve comparable accuracy to Faster R-CNN, while using lower resolution input images.</w:t>
-      </w:r>
-    </w:p>
-    <w:p>
-      <w:r>
-        <w:t xml:space="preserve">SSD only needs an input image and ground truth boxes for each object during training. In a convolutional fashion, </w:t>
-      </w:r>
-      <w:r>
-        <w:t>it evaluates a small set</w:t>
-      </w:r>
-      <w:r>
-        <w:t xml:space="preserve"> of default boxes of different aspect ratios at each location in several feature maps with different scales (</w:t>
-      </w:r>
-      <w:r>
-        <w:t>Figure 3 gives an example</w:t>
-      </w:r>
-      <w:r>
-        <w:t xml:space="preserve">). </w:t>
-      </w:r>
-    </w:p>
-    <w:p>
-      <w:pPr>
-        <w:jc w:val="center"/>
-      </w:pPr>
-      <w:r>
-        <w:rPr>
-          <w:noProof/>
-        </w:rPr>
         <w:drawing>
-          <wp:inline distT="0" distB="0" distL="0" distR="0" wp14:anchorId="081C3670" wp14:editId="720E1687">
-            <wp:extent cx="5416182" cy="2036619"/>
-            <wp:effectExtent l="0" t="0" r="0" b="1905"/>
-            <wp:docPr id="9" name="Picture 9"/>
+          <wp:inline distT="0" distB="0" distL="0" distR="0" wp14:anchorId="7040BA8C" wp14:editId="7E418F28">
+            <wp:extent cx="2174468" cy="1959411"/>
+            <wp:effectExtent l="0" t="0" r="0" b="3175"/>
+            <wp:docPr id="6" name="Picture 6"/>
             <wp:cNvGraphicFramePr>
               <a:graphicFrameLocks xmlns:a="http://schemas.openxmlformats.org/drawingml/2006/main" noChangeAspect="1"/>
             </wp:cNvGraphicFramePr>
@@ -450,7 +404,7 @@
                   <pic:spPr>
                     <a:xfrm>
                       <a:off x="0" y="0"/>
-                      <a:ext cx="5465061" cy="2054999"/>
+                      <a:ext cx="2191242" cy="1974526"/>
                     </a:xfrm>
                     <a:prstGeom prst="rect">
                       <a:avLst/>
@@ -470,60 +424,296 @@
       <w:r>
         <w:t xml:space="preserve">Figure </w:t>
       </w:r>
-      <w:fldSimple w:instr=" SEQ Fig \* MERGEFORMAT ">
-        <w:r>
-          <w:rPr>
-            <w:noProof/>
-          </w:rPr>
-          <w:t>3</w:t>
-        </w:r>
-      </w:fldSimple>
-      <w:r>
-        <w:t>: SSD default boxes from different scales and ratios. Colored boxes are labeled as true.</w:t>
-      </w:r>
-    </w:p>
-    <w:p>
-      <w:r>
-        <w:t>For each default box, the network</w:t>
-      </w:r>
-      <w:r>
-        <w:t xml:space="preserve"> predict</w:t>
-      </w:r>
-      <w:r>
-        <w:t>s</w:t>
-      </w:r>
-      <w:r>
-        <w:t xml:space="preserve"> both the shape offsets and the confidences for all object categories</w:t>
-      </w:r>
-      <w:r>
-        <w:t xml:space="preserve">. </w:t>
-      </w:r>
-      <w:r>
-        <w:t>At training time, we first match these default boxes to the ground truth boxes. The model loss is a weighted sum between local</w:t>
-      </w:r>
-      <w:r>
-        <w:t>ization loss (Smooth L1</w:t>
-      </w:r>
-      <w:r>
-        <w:t>) and confiden</w:t>
-      </w:r>
-      <w:r>
-        <w:t>ce loss (Softmax):</w:t>
+      <w:r>
+        <w:fldChar w:fldCharType="begin"/>
+      </w:r>
+      <w:r>
+        <w:instrText xml:space="preserve"> SEQ Fig \* MERGEFORMAT </w:instrText>
+      </w:r>
+      <w:r>
+        <w:fldChar w:fldCharType="separate"/>
+      </w:r>
+      <w:r>
+        <w:rPr>
+          <w:noProof/>
+        </w:rPr>
+        <w:t>2</w:t>
+      </w:r>
+      <w:r>
+        <w:rPr>
+          <w:noProof/>
+        </w:rPr>
+        <w:fldChar w:fldCharType="end"/>
+      </w:r>
+      <w:r>
+        <w:t>: R-CNN classification (SVMs) and BBOX regression outputs for a proposed region input.</w:t>
+      </w:r>
+    </w:p>
+    <w:p>
+      <w:r>
+        <w:t xml:space="preserve">We implemented the whole model and data pipeline in </w:t>
+      </w:r>
+      <w:proofErr w:type="spellStart"/>
+      <w:r>
+        <w:t>Pytorch</w:t>
+      </w:r>
+      <w:proofErr w:type="spellEnd"/>
+      <w:r>
+        <w:t xml:space="preserve"> using the original article as a reference.</w:t>
       </w:r>
     </w:p>
     <w:p>
       <w:pPr>
         <w:jc w:val="center"/>
       </w:pPr>
+    </w:p>
+    <w:p>
+      <w:pPr>
+        <w:pStyle w:val="Heading1"/>
+      </w:pPr>
+      <w:r>
+        <w:t>Training R-CNN</w:t>
+      </w:r>
+    </w:p>
+    <w:p>
+      <w:r>
+        <w:t xml:space="preserve">We only trained the two new classification and regression heads while freezing the backbone VGG16 backbone (we used pre-trained VGG16). We chose to use transfer learning and not end-to-end training because of data scarcity. </w:t>
+      </w:r>
+      <w:r>
+        <w:t xml:space="preserve"> The classification and regression heads where trained separately.</w:t>
+      </w:r>
+    </w:p>
+    <w:p>
+      <w:r>
+        <w:t>When we star</w:t>
+      </w:r>
+      <w:r>
+        <w:t>ted training the R-CNN model we</w:t>
+      </w:r>
+      <w:r>
+        <w:t xml:space="preserve"> encountered a few difficulties. The first and the major one was that we </w:t>
+      </w:r>
+      <w:r>
+        <w:t>haven’t got</w:t>
+      </w:r>
+      <w:r>
+        <w:t xml:space="preserve"> good results and the trai</w:t>
+      </w:r>
+      <w:r>
+        <w:t>ning was not working perfectly.</w:t>
+      </w:r>
+    </w:p>
+    <w:p>
+      <w:r>
+        <w:t xml:space="preserve">In </w:t>
+      </w:r>
+      <w:r>
+        <w:t xml:space="preserve">order to </w:t>
+      </w:r>
+      <w:r>
+        <w:t xml:space="preserve">solve this </w:t>
+      </w:r>
+      <w:r>
+        <w:t>problem,</w:t>
+      </w:r>
+      <w:r>
+        <w:t xml:space="preserve"> </w:t>
+      </w:r>
+      <w:r>
+        <w:t xml:space="preserve">we applied augmentation on the training set. As a </w:t>
+      </w:r>
+      <w:r>
+        <w:t>result,</w:t>
+      </w:r>
+      <w:r>
+        <w:t xml:space="preserve"> we got better results but still got lots of false positives. After tuning </w:t>
+      </w:r>
+      <w:r>
+        <w:t>the</w:t>
+      </w:r>
+      <w:r>
+        <w:t xml:space="preserve"> non-maximum suppression </w:t>
+      </w:r>
+      <w:r>
+        <w:t>block we got better results but encountered bigger problem. The runtime during evaluation was very slow.</w:t>
+      </w:r>
+    </w:p>
+    <w:p>
+      <w:r>
+        <w:t xml:space="preserve">At the evaluation level we used the fast region selection mode of the region proposal block, the network made predictions and after we used non-maximum suppression to predict only the predictions with the highest confidence. One image evaluation took approximately </w:t>
+      </w:r>
+      <w:r>
+        <w:t>six</w:t>
+      </w:r>
+      <w:r>
+        <w:t xml:space="preserve"> minutes on regular CPU</w:t>
+      </w:r>
+      <w:r>
+        <w:t xml:space="preserve">, which was not satisfying in our opinion. </w:t>
+      </w:r>
+    </w:p>
+    <w:p/>
+    <w:p>
+      <w:pPr>
+        <w:pStyle w:val="Heading1"/>
+      </w:pPr>
+      <w:r>
+        <w:t>Nest Step</w:t>
+      </w:r>
+    </w:p>
+    <w:p/>
+    <w:p>
+      <w:r>
+        <w:t xml:space="preserve">At this point </w:t>
+      </w:r>
+      <w:r>
+        <w:t>we chose not to proceed with the</w:t>
+      </w:r>
+      <w:r>
+        <w:t xml:space="preserve"> </w:t>
+      </w:r>
+      <w:r>
+        <w:t xml:space="preserve">current model </w:t>
+      </w:r>
+      <w:r>
+        <w:t xml:space="preserve">thought </w:t>
+      </w:r>
+      <w:r>
+        <w:t>two</w:t>
+      </w:r>
+      <w:r>
+        <w:t xml:space="preserve"> </w:t>
+      </w:r>
+      <w:r>
+        <w:t>next steps:</w:t>
+      </w:r>
+    </w:p>
+    <w:p>
+      <w:pPr>
+        <w:pStyle w:val="ListParagraph"/>
+        <w:numPr>
+          <w:ilvl w:val="0"/>
+          <w:numId w:val="1"/>
+        </w:numPr>
+      </w:pPr>
+      <w:r>
+        <w:t xml:space="preserve">Improve our base model into </w:t>
+      </w:r>
+      <w:r>
+        <w:t>faster R-CNN</w:t>
+      </w:r>
+    </w:p>
+    <w:p>
+      <w:pPr>
+        <w:pStyle w:val="ListParagraph"/>
+        <w:numPr>
+          <w:ilvl w:val="0"/>
+          <w:numId w:val="1"/>
+        </w:numPr>
+      </w:pPr>
+      <w:r>
+        <w:t>U</w:t>
+      </w:r>
+      <w:r>
+        <w:t>se a diffe</w:t>
+      </w:r>
+      <w:r>
+        <w:t>rent model (e.g. YOLO, SSD etc.</w:t>
+      </w:r>
+    </w:p>
+    <w:p>
+      <w:r>
+        <w:t xml:space="preserve"> We decided to implement a new model based on a pre-trained SSD (Single S</w:t>
+      </w:r>
+      <w:r>
+        <w:t xml:space="preserve">hot </w:t>
+      </w:r>
+      <w:proofErr w:type="spellStart"/>
+      <w:r>
+        <w:t>MultiBox</w:t>
+      </w:r>
+      <w:proofErr w:type="spellEnd"/>
+      <w:r>
+        <w:t xml:space="preserve"> Detection) network.</w:t>
+      </w:r>
+      <w:r>
+        <w:t xml:space="preserve"> We choose to use the SSD model in order to achieve better runtime and to increase our </w:t>
+      </w:r>
+      <w:r>
+        <w:t>model’s</w:t>
+      </w:r>
+      <w:r>
+        <w:t xml:space="preserve"> accuracy.</w:t>
+      </w:r>
+    </w:p>
+    <w:p/>
+    <w:p>
+      <w:pPr>
+        <w:pStyle w:val="Heading1"/>
+      </w:pPr>
+      <w:r>
+        <w:lastRenderedPageBreak/>
+        <w:t>SSD</w:t>
+      </w:r>
+    </w:p>
+    <w:p>
+      <w:r>
+        <w:t>The SSD approach is based on a feed-forward convolutional network that produces a fixed-size collection of bounding boxes and scores for the presence of object</w:t>
+      </w:r>
+      <w:r>
+        <w:t xml:space="preserve"> class.</w:t>
+      </w:r>
+      <w:r>
+        <w:t xml:space="preserve"> </w:t>
+      </w:r>
+      <w:r>
+        <w:t>Next the predictions are inserted</w:t>
+      </w:r>
+      <w:r>
+        <w:t xml:space="preserve"> </w:t>
+      </w:r>
+      <w:r>
+        <w:t>into</w:t>
+      </w:r>
+      <w:r>
+        <w:t xml:space="preserve"> non-maximum suppression </w:t>
+      </w:r>
+      <w:r>
+        <w:t>block</w:t>
+      </w:r>
+      <w:r>
+        <w:t xml:space="preserve"> to produce the final detections. The early network layers are based on a standard architecture of VGG-16 used for high quality image classification (truncated before any classification layers), which we will call the base network.</w:t>
+      </w:r>
+    </w:p>
+    <w:p>
+      <w:r>
+        <w:t>The SSD architecture combines predictions from feature maps of various resolutions to achieve comparable accuracy to Faster R-CNN, while using lower resolution input images.</w:t>
+      </w:r>
+    </w:p>
+    <w:p>
+      <w:r>
+        <w:t>SSD only needs an input image and ground truth boxes for each object during training. In a convolutional fashion, it evaluates a small set of default boxes of different aspect ratios at each location in several feature maps with different scales (</w:t>
+      </w:r>
+      <w:r>
+        <w:t>Figure 3 gives an example</w:t>
+      </w:r>
+      <w:r>
+        <w:t xml:space="preserve">). </w:t>
+      </w:r>
+    </w:p>
+    <w:p>
+      <w:pPr>
+        <w:jc w:val="center"/>
+      </w:pPr>
       <w:r>
         <w:rPr>
           <w:noProof/>
         </w:rPr>
         <w:drawing>
-          <wp:inline distT="0" distB="0" distL="0" distR="0" wp14:anchorId="1B3A3A80" wp14:editId="23E302AA">
-            <wp:extent cx="2791592" cy="374073"/>
-            <wp:effectExtent l="0" t="0" r="8890" b="6985"/>
-            <wp:docPr id="2" name="Picture 2"/>
+          <wp:inline distT="0" distB="0" distL="0" distR="0" wp14:anchorId="341DECF0" wp14:editId="7B179351">
+            <wp:extent cx="5416182" cy="2036619"/>
+            <wp:effectExtent l="0" t="0" r="0" b="1905"/>
+            <wp:docPr id="9" name="Picture 9"/>
             <wp:cNvGraphicFramePr>
               <a:graphicFrameLocks xmlns:a="http://schemas.openxmlformats.org/drawingml/2006/main" noChangeAspect="1"/>
             </wp:cNvGraphicFramePr>
@@ -543,7 +733,7 @@
                   <pic:spPr>
                     <a:xfrm>
                       <a:off x="0" y="0"/>
-                      <a:ext cx="3007170" cy="402960"/>
+                      <a:ext cx="5465061" cy="2054999"/>
                     </a:xfrm>
                     <a:prstGeom prst="rect">
                       <a:avLst/>
@@ -561,14 +751,82 @@
         <w:jc w:val="center"/>
       </w:pPr>
       <w:r>
+        <w:t xml:space="preserve">Figure </w:t>
+      </w:r>
+      <w:r>
+        <w:fldChar w:fldCharType="begin"/>
+      </w:r>
+      <w:r>
+        <w:instrText xml:space="preserve"> SEQ Fig \* MERGEFORMAT </w:instrText>
+      </w:r>
+      <w:r>
+        <w:fldChar w:fldCharType="separate"/>
+      </w:r>
+      <w:r>
         <w:rPr>
           <w:noProof/>
         </w:rPr>
+        <w:t>3</w:t>
+      </w:r>
+      <w:r>
+        <w:rPr>
+          <w:noProof/>
+        </w:rPr>
+        <w:fldChar w:fldCharType="end"/>
+      </w:r>
+      <w:r>
+        <w:t>: SSD default boxes from different scales and ratios. Colored boxes are labeled as true.</w:t>
+      </w:r>
+    </w:p>
+    <w:p>
+      <w:r>
+        <w:t>For each default box, the network predicts both the shape offsets and the confidences for all object categories</w:t>
+      </w:r>
+      <w:r>
+        <w:t xml:space="preserve">. </w:t>
+      </w:r>
+      <w:r>
+        <w:t>At training time, we first match these default b</w:t>
+      </w:r>
+      <w:r>
+        <w:t>oxes to the ground truth boxes.</w:t>
+      </w:r>
+    </w:p>
+    <w:p>
+      <w:r>
+        <w:t xml:space="preserve">The model loss is a weighted sum between localization loss </w:t>
+      </w:r>
+      <w:r>
+        <w:t xml:space="preserve">(Smooth L1) and confidence loss </w:t>
+      </w:r>
+      <w:r>
+        <w:t>(</w:t>
+      </w:r>
+      <w:proofErr w:type="spellStart"/>
+      <w:r>
+        <w:t>s</w:t>
+      </w:r>
+      <w:r>
+        <w:t>oftmax</w:t>
+      </w:r>
+      <w:proofErr w:type="spellEnd"/>
+      <w:r>
+        <w:t>):</w:t>
+      </w:r>
+    </w:p>
+    <w:p>
+      <w:pPr>
+        <w:jc w:val="center"/>
+      </w:pPr>
+      <w:r>
+        <w:rPr>
+          <w:noProof/>
+        </w:rPr>
         <w:drawing>
-          <wp:inline distT="0" distB="0" distL="0" distR="0" wp14:anchorId="2DB2B73A" wp14:editId="3C2BF820">
-            <wp:extent cx="3105322" cy="1129145"/>
-            <wp:effectExtent l="0" t="0" r="0" b="0"/>
-            <wp:docPr id="3" name="Picture 3"/>
+          <wp:inline distT="0" distB="0" distL="0" distR="0" wp14:anchorId="527B8C5A" wp14:editId="68C43155">
+            <wp:extent cx="2791592" cy="374073"/>
+            <wp:effectExtent l="0" t="0" r="8890" b="6985"/>
+            <wp:docPr id="2" name="Picture 2"/>
             <wp:cNvGraphicFramePr>
               <a:graphicFrameLocks xmlns:a="http://schemas.openxmlformats.org/drawingml/2006/main" noChangeAspect="1"/>
             </wp:cNvGraphicFramePr>
@@ -588,6 +846,51 @@
                   <pic:spPr>
                     <a:xfrm>
                       <a:off x="0" y="0"/>
+                      <a:ext cx="3007170" cy="402960"/>
+                    </a:xfrm>
+                    <a:prstGeom prst="rect">
+                      <a:avLst/>
+                    </a:prstGeom>
+                  </pic:spPr>
+                </pic:pic>
+              </a:graphicData>
+            </a:graphic>
+          </wp:inline>
+        </w:drawing>
+      </w:r>
+    </w:p>
+    <w:p>
+      <w:pPr>
+        <w:jc w:val="center"/>
+      </w:pPr>
+      <w:r>
+        <w:rPr>
+          <w:noProof/>
+        </w:rPr>
+        <w:drawing>
+          <wp:inline distT="0" distB="0" distL="0" distR="0" wp14:anchorId="49A58583" wp14:editId="6DFFC130">
+            <wp:extent cx="3105322" cy="1129145"/>
+            <wp:effectExtent l="0" t="0" r="0" b="0"/>
+            <wp:docPr id="3" name="Picture 3"/>
+            <wp:cNvGraphicFramePr>
+              <a:graphicFrameLocks xmlns:a="http://schemas.openxmlformats.org/drawingml/2006/main" noChangeAspect="1"/>
+            </wp:cNvGraphicFramePr>
+            <a:graphic xmlns:a="http://schemas.openxmlformats.org/drawingml/2006/main">
+              <a:graphicData uri="http://schemas.openxmlformats.org/drawingml/2006/picture">
+                <pic:pic xmlns:pic="http://schemas.openxmlformats.org/drawingml/2006/picture">
+                  <pic:nvPicPr>
+                    <pic:cNvPr id="1" name=""/>
+                    <pic:cNvPicPr/>
+                  </pic:nvPicPr>
+                  <pic:blipFill>
+                    <a:blip r:embed="rId9"/>
+                    <a:stretch>
+                      <a:fillRect/>
+                    </a:stretch>
+                  </pic:blipFill>
+                  <pic:spPr>
+                    <a:xfrm>
+                      <a:off x="0" y="0"/>
                       <a:ext cx="3202239" cy="1164386"/>
                     </a:xfrm>
                     <a:prstGeom prst="rect">
@@ -610,7 +913,7 @@
           <w:noProof/>
         </w:rPr>
         <w:drawing>
-          <wp:inline distT="0" distB="0" distL="0" distR="0" wp14:anchorId="0A6636AE" wp14:editId="0E4C6B0F">
+          <wp:inline distT="0" distB="0" distL="0" distR="0" wp14:anchorId="07A33D09" wp14:editId="1C6939A5">
             <wp:extent cx="4316492" cy="471055"/>
             <wp:effectExtent l="0" t="0" r="0" b="5715"/>
             <wp:docPr id="4" name="Picture 4"/>
@@ -625,7 +928,7 @@
                     <pic:cNvPicPr/>
                   </pic:nvPicPr>
                   <pic:blipFill>
-                    <a:blip r:embed="rId9"/>
+                    <a:blip r:embed="rId10"/>
                     <a:stretch>
                       <a:fillRect/>
                     </a:stretch>
@@ -809,7 +1112,7 @@
           <w:noProof/>
         </w:rPr>
         <w:drawing>
-          <wp:inline distT="0" distB="0" distL="0" distR="0" wp14:anchorId="0952BAA2" wp14:editId="45CE9C10">
+          <wp:inline distT="0" distB="0" distL="0" distR="0" wp14:anchorId="0BD52B56" wp14:editId="0BEC4528">
             <wp:extent cx="5410200" cy="1584219"/>
             <wp:effectExtent l="0" t="0" r="0" b="0"/>
             <wp:docPr id="1" name="Picture 1"/>
@@ -824,7 +1127,7 @@
                     <pic:cNvPicPr/>
                   </pic:nvPicPr>
                   <pic:blipFill>
-                    <a:blip r:embed="rId10"/>
+                    <a:blip r:embed="rId11"/>
                     <a:stretch>
                       <a:fillRect/>
                     </a:stretch>
@@ -852,27 +1155,70 @@
       <w:r>
         <w:t xml:space="preserve">Figure </w:t>
       </w:r>
-      <w:fldSimple w:instr=" SEQ Fig \* MERGEFORMAT ">
-        <w:r>
-          <w:rPr>
-            <w:noProof/>
-          </w:rPr>
-          <w:t>4</w:t>
-        </w:r>
-      </w:fldSimple>
+      <w:r>
+        <w:fldChar w:fldCharType="begin"/>
+      </w:r>
+      <w:r>
+        <w:instrText xml:space="preserve"> SEQ Fig \* MERGEFORMAT </w:instrText>
+      </w:r>
+      <w:r>
+        <w:fldChar w:fldCharType="separate"/>
+      </w:r>
+      <w:r>
+        <w:rPr>
+          <w:noProof/>
+        </w:rPr>
+        <w:t>4</w:t>
+      </w:r>
+      <w:r>
+        <w:rPr>
+          <w:noProof/>
+        </w:rPr>
+        <w:fldChar w:fldCharType="end"/>
+      </w:r>
       <w:r>
         <w:t xml:space="preserve">: SSD architecture. </w:t>
       </w:r>
     </w:p>
     <w:p>
       <w:r>
-        <w:t>The architecture is built from an i</w:t>
-      </w:r>
-      <w:r>
-        <w:t>nput layer followed by a pre-trained VGG-16 network truncated before classification layers and after, convolution layers where</w:t>
-      </w:r>
-      <w:r>
-        <w:t xml:space="preserve"> the output layer is injected by outputs of multiple layers in order to achieve a wider comprehension of the image features. At the end of the model there is a non-maximum suppression level.</w:t>
+        <w:t xml:space="preserve">The architecture is </w:t>
+      </w:r>
+      <w:r>
+        <w:t>consisting of</w:t>
+      </w:r>
+      <w:r>
+        <w:t xml:space="preserve"> an input layer followed by a pre-trained VGG-16 network truncated </w:t>
+      </w:r>
+      <w:r>
+        <w:t>before classification layers. Next a set of few</w:t>
+      </w:r>
+      <w:r>
+        <w:t xml:space="preserve"> convolution layers</w:t>
+      </w:r>
+      <w:r>
+        <w:t xml:space="preserve"> are applied.</w:t>
+      </w:r>
+      <w:r>
+        <w:t xml:space="preserve"> </w:t>
+      </w:r>
+      <w:r>
+        <w:t xml:space="preserve">The final </w:t>
+      </w:r>
+      <w:r>
+        <w:t xml:space="preserve">layer </w:t>
+      </w:r>
+      <w:r>
+        <w:t xml:space="preserve">aggregates the </w:t>
+      </w:r>
+      <w:r>
+        <w:t xml:space="preserve">multiple </w:t>
+      </w:r>
+      <w:r>
+        <w:t xml:space="preserve">convolution </w:t>
+      </w:r>
+      <w:r>
+        <w:t>layers in order to achieve a wider comprehension of the image features. At the end of the model there is a non-maximum suppression level.</w:t>
       </w:r>
     </w:p>
     <w:p/>
@@ -884,10 +1230,39 @@
         <w:t>Training SSD</w:t>
       </w:r>
     </w:p>
-    <w:p/>
-    <w:p>
-      <w:r>
-        <w:t xml:space="preserve">In our model we used a pre trained SSD model (COCO dataset – 80 classes), we have reconfigured the model with the right parameters and by extracted 7 classes’ weights, which are the following: background, bicycle, car, bus, truck, train and boat. 6 for the required 6 classes and one for the background. </w:t>
+    <w:p>
+      <w:r>
+        <w:t>W</w:t>
+      </w:r>
+      <w:r>
+        <w:t>e used a pre trained SSD model (</w:t>
+      </w:r>
+      <w:r>
+        <w:t xml:space="preserve">trained over </w:t>
+      </w:r>
+      <w:r>
+        <w:t>COCO dataset – 80 classes), we have reconfigured the mode</w:t>
+      </w:r>
+      <w:r>
+        <w:t xml:space="preserve">l with the right parameters. Moreover, we used pre-trained weights, we </w:t>
+      </w:r>
+      <w:r>
+        <w:t xml:space="preserve">extracted </w:t>
+      </w:r>
+      <w:r>
+        <w:t>seven of the classes</w:t>
+      </w:r>
+      <w:r>
+        <w:t xml:space="preserve"> weights, which are the following: background, bicycle, car, bus, truck, train and boat. </w:t>
+      </w:r>
+      <w:r>
+        <w:t>Six will be used for object detection and the last one for</w:t>
+      </w:r>
+      <w:r>
+        <w:t xml:space="preserve"> background. </w:t>
+      </w:r>
+      <w:r>
+        <w:t xml:space="preserve">We wanted to take advantage of a pre-trained weight as a starting point to our train. </w:t>
       </w:r>
       <w:r>
         <w:t>In contrast</w:t>
@@ -907,10 +1282,25 @@
       <w:r>
         <w:t>, our input size to the model was 512x512x3 (instead of 300x300x3), it was shown that better image resolution leads to better detection of small objects.</w:t>
       </w:r>
-    </w:p>
-    <w:p>
-      <w:r>
-        <w:t>In order to enlarge our data set we made augmentations of the model inputs such as flipping, resizing</w:t>
+      <w:r>
+        <w:t xml:space="preserve"> </w:t>
+      </w:r>
+      <w:r>
+        <w:t xml:space="preserve">In order to enlarge our </w:t>
+      </w:r>
+      <w:proofErr w:type="gramStart"/>
+      <w:r>
+        <w:t>data</w:t>
+      </w:r>
+      <w:proofErr w:type="gramEnd"/>
+      <w:r>
+        <w:t xml:space="preserve"> set we made augmentations </w:t>
+      </w:r>
+      <w:r>
+        <w:t>training set</w:t>
+      </w:r>
+      <w:r>
+        <w:t xml:space="preserve"> such as flipping, resizing</w:t>
       </w:r>
       <w:r>
         <w:t xml:space="preserve">, </w:t>
@@ -927,21 +1317,56 @@
     </w:p>
     <w:p>
       <w:r>
-        <w:t>For each training epoch, we made 1000 steps using a batch size of 8 and a learning rate (Adam) of 0.00001. In addition we also made an early stopping after only</w:t>
-      </w:r>
-      <w:r>
-        <w:rPr>
-          <w:color w:val="FF0000"/>
-        </w:rPr>
-        <w:t xml:space="preserve"> 5 epochs</w:t>
-      </w:r>
-    </w:p>
-    <w:p>
-      <w:r>
-        <w:t>After several adjustments of the model parameters we have finally got good results on evaluation and test levels, in manners of classification and bounding box prediction within a very short time, especially when running on GPU.</w:t>
-      </w:r>
-    </w:p>
-    <w:p/>
+        <w:t xml:space="preserve">For each training epoch, we made 1000 steps using a batch size of 8 and a learning rate (Adam) of 0.00001. In </w:t>
+      </w:r>
+      <w:r>
+        <w:t>addition,</w:t>
+      </w:r>
+      <w:r>
+        <w:t xml:space="preserve"> we also made an early stopping after o</w:t>
+      </w:r>
+      <w:r>
+        <w:rPr>
+          <w:color w:val="000000" w:themeColor="text1"/>
+        </w:rPr>
+        <w:t>nly 5 epochs</w:t>
+      </w:r>
+      <w:r>
+        <w:rPr>
+          <w:color w:val="000000" w:themeColor="text1"/>
+        </w:rPr>
+        <w:t>.</w:t>
+      </w:r>
+    </w:p>
+    <w:p>
+      <w:r>
+        <w:t xml:space="preserve">After several adjustments of the model parameters we have got </w:t>
+      </w:r>
+      <w:r>
+        <w:t>satisfying</w:t>
+      </w:r>
+      <w:r>
+        <w:t xml:space="preserve"> results on </w:t>
+      </w:r>
+      <w:r>
+        <w:t xml:space="preserve">the </w:t>
+      </w:r>
+      <w:r>
+        <w:t xml:space="preserve">evaluation </w:t>
+      </w:r>
+      <w:r>
+        <w:t>a</w:t>
+      </w:r>
+      <w:r>
+        <w:t xml:space="preserve">nd test </w:t>
+      </w:r>
+      <w:r>
+        <w:t>sets.</w:t>
+      </w:r>
+      <w:r>
+        <w:t xml:space="preserve">  At the evaluation step the model achieves promising results with faster inference runtime.</w:t>
+      </w:r>
+    </w:p>
     <w:p>
       <w:pPr>
         <w:pStyle w:val="Heading1"/>
@@ -950,10 +1375,21 @@
         <w:t>Conclusions</w:t>
       </w:r>
     </w:p>
-    <w:p/>
-    <w:p>
-      <w:r>
-        <w:t>In this project we used transfer learning techniques on a pre-trained deep neural network and manage to achieve high results of buses detection and bounding box prediction. The SSD model is simple to use and comprehend, and on top of all it is efficient in memory and running time.</w:t>
+    <w:p>
+      <w:r>
+        <w:t xml:space="preserve">In this project we used transfer learning techniques on a pre-trained deep neural network and manage to achieve high </w:t>
+      </w:r>
+      <w:r>
+        <w:t>accuracy</w:t>
+      </w:r>
+      <w:r>
+        <w:t xml:space="preserve"> of buses </w:t>
+      </w:r>
+      <w:r>
+        <w:t xml:space="preserve">classification and </w:t>
+      </w:r>
+      <w:r>
+        <w:t>detection. The SSD model is simple to use and comprehend, and on top of all it is efficient in memory and running time.</w:t>
       </w:r>
     </w:p>
     <w:p/>
@@ -965,6 +1401,126 @@
     </w:sectPr>
   </w:body>
 </w:document>
+</file>
+
+<file path=word/numbering.xml><?xml version="1.0" encoding="utf-8"?>
+<w:numbering xmlns:wpc="http://schemas.microsoft.com/office/word/2010/wordprocessingCanvas" xmlns:mo="http://schemas.microsoft.com/office/mac/office/2008/main" xmlns:mc="http://schemas.openxmlformats.org/markup-compatibility/2006" xmlns:mv="urn:schemas-microsoft-com:mac:vml" xmlns:o="urn:schemas-microsoft-com:office:office" xmlns:r="http://schemas.openxmlformats.org/officeDocument/2006/relationships" xmlns:m="http://schemas.openxmlformats.org/officeDocument/2006/math" xmlns:v="urn:schemas-microsoft-com:vml" xmlns:wp14="http://schemas.microsoft.com/office/word/2010/wordprocessingDrawing" xmlns:wp="http://schemas.openxmlformats.org/drawingml/2006/wordprocessingDrawing" xmlns:w10="urn:schemas-microsoft-com:office:word" xmlns:w="http://schemas.openxmlformats.org/wordprocessingml/2006/main" xmlns:w14="http://schemas.microsoft.com/office/word/2010/wordml" xmlns:w15="http://schemas.microsoft.com/office/word/2012/wordml" xmlns:wpg="http://schemas.microsoft.com/office/word/2010/wordprocessingGroup" xmlns:wpi="http://schemas.microsoft.com/office/word/2010/wordprocessingInk" xmlns:wne="http://schemas.microsoft.com/office/word/2006/wordml" xmlns:wps="http://schemas.microsoft.com/office/word/2010/wordprocessingShape" mc:Ignorable="w14 w15 wp14">
+  <w:abstractNum w:abstractNumId="0">
+    <w:nsid w:val="05216F5A"/>
+    <w:multiLevelType w:val="hybridMultilevel"/>
+    <w:tmpl w:val="BCCEB4B6"/>
+    <w:lvl w:ilvl="0" w:tplc="81C4DCE4">
+      <w:numFmt w:val="bullet"/>
+      <w:lvlText w:val="-"/>
+      <w:lvlJc w:val="left"/>
+      <w:pPr>
+        <w:ind w:left="720" w:hanging="360"/>
+      </w:pPr>
+      <w:rPr>
+        <w:rFonts w:ascii="Calibri" w:eastAsiaTheme="minorHAnsi" w:hAnsi="Calibri" w:cstheme="minorBidi" w:hint="default"/>
+      </w:rPr>
+    </w:lvl>
+    <w:lvl w:ilvl="1" w:tplc="04090003" w:tentative="1">
+      <w:start w:val="1"/>
+      <w:numFmt w:val="bullet"/>
+      <w:lvlText w:val="o"/>
+      <w:lvlJc w:val="left"/>
+      <w:pPr>
+        <w:ind w:left="1440" w:hanging="360"/>
+      </w:pPr>
+      <w:rPr>
+        <w:rFonts w:ascii="Courier New" w:hAnsi="Courier New" w:cs="Courier New" w:hint="default"/>
+      </w:rPr>
+    </w:lvl>
+    <w:lvl w:ilvl="2" w:tplc="04090005" w:tentative="1">
+      <w:start w:val="1"/>
+      <w:numFmt w:val="bullet"/>
+      <w:lvlText w:val=""/>
+      <w:lvlJc w:val="left"/>
+      <w:pPr>
+        <w:ind w:left="2160" w:hanging="360"/>
+      </w:pPr>
+      <w:rPr>
+        <w:rFonts w:ascii="Wingdings" w:hAnsi="Wingdings" w:hint="default"/>
+      </w:rPr>
+    </w:lvl>
+    <w:lvl w:ilvl="3" w:tplc="04090001" w:tentative="1">
+      <w:start w:val="1"/>
+      <w:numFmt w:val="bullet"/>
+      <w:lvlText w:val=""/>
+      <w:lvlJc w:val="left"/>
+      <w:pPr>
+        <w:ind w:left="2880" w:hanging="360"/>
+      </w:pPr>
+      <w:rPr>
+        <w:rFonts w:ascii="Symbol" w:hAnsi="Symbol" w:hint="default"/>
+      </w:rPr>
+    </w:lvl>
+    <w:lvl w:ilvl="4" w:tplc="04090003" w:tentative="1">
+      <w:start w:val="1"/>
+      <w:numFmt w:val="bullet"/>
+      <w:lvlText w:val="o"/>
+      <w:lvlJc w:val="left"/>
+      <w:pPr>
+        <w:ind w:left="3600" w:hanging="360"/>
+      </w:pPr>
+      <w:rPr>
+        <w:rFonts w:ascii="Courier New" w:hAnsi="Courier New" w:cs="Courier New" w:hint="default"/>
+      </w:rPr>
+    </w:lvl>
+    <w:lvl w:ilvl="5" w:tplc="04090005" w:tentative="1">
+      <w:start w:val="1"/>
+      <w:numFmt w:val="bullet"/>
+      <w:lvlText w:val=""/>
+      <w:lvlJc w:val="left"/>
+      <w:pPr>
+        <w:ind w:left="4320" w:hanging="360"/>
+      </w:pPr>
+      <w:rPr>
+        <w:rFonts w:ascii="Wingdings" w:hAnsi="Wingdings" w:hint="default"/>
+      </w:rPr>
+    </w:lvl>
+    <w:lvl w:ilvl="6" w:tplc="04090001" w:tentative="1">
+      <w:start w:val="1"/>
+      <w:numFmt w:val="bullet"/>
+      <w:lvlText w:val=""/>
+      <w:lvlJc w:val="left"/>
+      <w:pPr>
+        <w:ind w:left="5040" w:hanging="360"/>
+      </w:pPr>
+      <w:rPr>
+        <w:rFonts w:ascii="Symbol" w:hAnsi="Symbol" w:hint="default"/>
+      </w:rPr>
+    </w:lvl>
+    <w:lvl w:ilvl="7" w:tplc="04090003" w:tentative="1">
+      <w:start w:val="1"/>
+      <w:numFmt w:val="bullet"/>
+      <w:lvlText w:val="o"/>
+      <w:lvlJc w:val="left"/>
+      <w:pPr>
+        <w:ind w:left="5760" w:hanging="360"/>
+      </w:pPr>
+      <w:rPr>
+        <w:rFonts w:ascii="Courier New" w:hAnsi="Courier New" w:cs="Courier New" w:hint="default"/>
+      </w:rPr>
+    </w:lvl>
+    <w:lvl w:ilvl="8" w:tplc="04090005" w:tentative="1">
+      <w:start w:val="1"/>
+      <w:numFmt w:val="bullet"/>
+      <w:lvlText w:val=""/>
+      <w:lvlJc w:val="left"/>
+      <w:pPr>
+        <w:ind w:left="6480" w:hanging="360"/>
+      </w:pPr>
+      <w:rPr>
+        <w:rFonts w:ascii="Wingdings" w:hAnsi="Wingdings" w:hint="default"/>
+      </w:rPr>
+    </w:lvl>
+  </w:abstractNum>
+  <w:num w:numId="1">
+    <w:abstractNumId w:val="0"/>
+  </w:num>
+</w:numbering>
 </file>
 
 <file path=word/styles.xml><?xml version="1.0" encoding="utf-8"?>
@@ -984,7 +1540,7 @@
       </w:pPr>
     </w:pPrDefault>
   </w:docDefaults>
-  <w:latentStyles w:defLockedState="0" w:defUIPriority="99" w:defSemiHidden="0" w:defUnhideWhenUsed="0" w:defQFormat="0" w:count="371">
+  <w:latentStyles w:defLockedState="0" w:defUIPriority="99" w:defSemiHidden="0" w:defUnhideWhenUsed="0" w:defQFormat="0" w:count="380">
     <w:lsdException w:name="Normal" w:uiPriority="0" w:qFormat="1"/>
     <w:lsdException w:name="heading 1" w:uiPriority="9" w:qFormat="1"/>
     <w:lsdException w:name="heading 2" w:semiHidden="1" w:uiPriority="9" w:unhideWhenUsed="1" w:qFormat="1"/>
@@ -1385,6 +1941,7 @@
   <w:style w:type="character" w:default="1" w:styleId="DefaultParagraphFont">
     <w:name w:val="Default Paragraph Font"/>
     <w:uiPriority w:val="1"/>
+    <w:semiHidden/>
     <w:unhideWhenUsed/>
   </w:style>
   <w:style w:type="table" w:default="1" w:styleId="TableNormal">
@@ -1464,6 +2021,17 @@
     <w:rPr>
       <w:color w:val="808080"/>
     </w:rPr>
+  </w:style>
+  <w:style w:type="paragraph" w:styleId="ListParagraph">
+    <w:name w:val="List Paragraph"/>
+    <w:basedOn w:val="Normal"/>
+    <w:uiPriority w:val="34"/>
+    <w:qFormat/>
+    <w:rsid w:val="00D0248D"/>
+    <w:pPr>
+      <w:ind w:left="720"/>
+      <w:contextualSpacing/>
+    </w:pPr>
   </w:style>
 </w:styles>
 </file>

</xml_diff>